<commit_message>
electronics lab5 sergeeva report Remove some mistakes
</commit_message>
<xml_diff>
--- a/4 term/Electronics/lab5/Sergeeva/Сергеева РК6-46Б.docx
+++ b/4 term/Electronics/lab5/Sergeeva/Сергеева РК6-46Б.docx
@@ -470,7 +470,23 @@
           <w:sz w:val="23"/>
           <w:szCs w:val="23"/>
         </w:rPr>
-        <w:t>Получить навыки в использовании базовых возможностей программы Microcap и знания при исследовании и настройке усилительных и ключевых устройств на биполярных и полевых транзисторах.</w:t>
+        <w:t xml:space="preserve">Получить навыки в использовании базовых возможностей программы </w:t>
+      </w:r>
+      <w:proofErr w:type="spellStart"/>
+      <w:r>
+        <w:rPr>
+          <w:sz w:val="23"/>
+          <w:szCs w:val="23"/>
+        </w:rPr>
+        <w:t>Microcap</w:t>
+      </w:r>
+      <w:proofErr w:type="spellEnd"/>
+      <w:r>
+        <w:rPr>
+          <w:sz w:val="23"/>
+          <w:szCs w:val="23"/>
+        </w:rPr>
+        <w:t xml:space="preserve"> и знания при исследовании и настройке усилительных и ключевых устройств на биполярных и полевых транзисторах.</w:t>
       </w:r>
     </w:p>
     <w:p>
@@ -699,7 +715,23 @@
           <w:sz w:val="28"/>
           <w:szCs w:val="28"/>
         </w:rPr>
-        <w:t>На выходной ВАХ в соответствии с моим вариантом (Rk=</w:t>
+        <w:t>На выходной ВАХ в соответствии с моим вариантом (</w:t>
+      </w:r>
+      <w:proofErr w:type="spellStart"/>
+      <w:r>
+        <w:rPr>
+          <w:sz w:val="28"/>
+          <w:szCs w:val="28"/>
+        </w:rPr>
+        <w:t>Rk</w:t>
+      </w:r>
+      <w:proofErr w:type="spellEnd"/>
+      <w:r>
+        <w:rPr>
+          <w:sz w:val="28"/>
+          <w:szCs w:val="28"/>
+        </w:rPr>
+        <w:t>=</w:t>
       </w:r>
       <w:r>
         <w:rPr>
@@ -720,7 +752,23 @@
           <w:sz w:val="28"/>
           <w:szCs w:val="28"/>
         </w:rPr>
-        <w:t xml:space="preserve">Om, Ek=10 B) построим нагрузочную прямую (по координатам {0, </w:t>
+        <w:t xml:space="preserve">Om, </w:t>
+      </w:r>
+      <w:proofErr w:type="spellStart"/>
+      <w:r>
+        <w:rPr>
+          <w:sz w:val="28"/>
+          <w:szCs w:val="28"/>
+        </w:rPr>
+        <w:t>Ek</w:t>
+      </w:r>
+      <w:proofErr w:type="spellEnd"/>
+      <w:r>
+        <w:rPr>
+          <w:sz w:val="28"/>
+          <w:szCs w:val="28"/>
+        </w:rPr>
+        <w:t xml:space="preserve">=10 B) построим нагрузочную прямую (по координатам {0, </w:t>
       </w:r>
       <w:r>
         <w:rPr>
@@ -829,14 +877,25 @@
           <w:szCs w:val="28"/>
         </w:rPr>
       </w:pPr>
-      <w:r>
-        <w:rPr>
-          <w:rFonts w:ascii="Calibri" w:eastAsia="Calibri" w:hAnsi="Calibri" w:cs="Calibri"/>
-          <w:sz w:val="28"/>
-          <w:szCs w:val="28"/>
-          <w:lang w:val="en-US"/>
-        </w:rPr>
-        <w:t>Upt=4.</w:t>
+      <w:proofErr w:type="spellStart"/>
+      <w:r>
+        <w:rPr>
+          <w:rFonts w:ascii="Calibri" w:eastAsia="Calibri" w:hAnsi="Calibri" w:cs="Calibri"/>
+          <w:sz w:val="28"/>
+          <w:szCs w:val="28"/>
+          <w:lang w:val="en-US"/>
+        </w:rPr>
+        <w:t>Upt</w:t>
+      </w:r>
+      <w:proofErr w:type="spellEnd"/>
+      <w:r>
+        <w:rPr>
+          <w:rFonts w:ascii="Calibri" w:eastAsia="Calibri" w:hAnsi="Calibri" w:cs="Calibri"/>
+          <w:sz w:val="28"/>
+          <w:szCs w:val="28"/>
+          <w:lang w:val="en-US"/>
+        </w:rPr>
+        <w:t>=4.</w:t>
       </w:r>
       <w:r>
         <w:rPr>
@@ -857,14 +916,25 @@
           <w:lang w:val="en-US"/>
         </w:rPr>
       </w:pPr>
-      <w:r>
-        <w:rPr>
-          <w:rFonts w:ascii="Calibri" w:eastAsia="Calibri" w:hAnsi="Calibri" w:cs="Calibri"/>
-          <w:sz w:val="28"/>
-          <w:szCs w:val="28"/>
-          <w:lang w:val="en-US"/>
-        </w:rPr>
-        <w:t>Ik=</w:t>
+      <w:proofErr w:type="spellStart"/>
+      <w:r>
+        <w:rPr>
+          <w:rFonts w:ascii="Calibri" w:eastAsia="Calibri" w:hAnsi="Calibri" w:cs="Calibri"/>
+          <w:sz w:val="28"/>
+          <w:szCs w:val="28"/>
+          <w:lang w:val="en-US"/>
+        </w:rPr>
+        <w:t>Ik</w:t>
+      </w:r>
+      <w:proofErr w:type="spellEnd"/>
+      <w:r>
+        <w:rPr>
+          <w:rFonts w:ascii="Calibri" w:eastAsia="Calibri" w:hAnsi="Calibri" w:cs="Calibri"/>
+          <w:sz w:val="28"/>
+          <w:szCs w:val="28"/>
+          <w:lang w:val="en-US"/>
+        </w:rPr>
+        <w:t>=</w:t>
       </w:r>
       <w:r>
         <w:rPr>
@@ -965,14 +1035,45 @@
           <w:lang w:val="en-US"/>
         </w:rPr>
       </w:pPr>
-      <w:r>
-        <w:rPr>
-          <w:rFonts w:ascii="Calibri" w:eastAsia="Calibri" w:hAnsi="Calibri" w:cs="Calibri"/>
-          <w:sz w:val="28"/>
-          <w:szCs w:val="28"/>
-          <w:lang w:val="en-US"/>
-        </w:rPr>
-        <w:t xml:space="preserve">Ib = (Ik / Bf) = </w:t>
+      <w:proofErr w:type="spellStart"/>
+      <w:r>
+        <w:rPr>
+          <w:rFonts w:ascii="Calibri" w:eastAsia="Calibri" w:hAnsi="Calibri" w:cs="Calibri"/>
+          <w:sz w:val="28"/>
+          <w:szCs w:val="28"/>
+          <w:lang w:val="en-US"/>
+        </w:rPr>
+        <w:t>Ib</w:t>
+      </w:r>
+      <w:proofErr w:type="spellEnd"/>
+      <w:r>
+        <w:rPr>
+          <w:rFonts w:ascii="Calibri" w:eastAsia="Calibri" w:hAnsi="Calibri" w:cs="Calibri"/>
+          <w:sz w:val="28"/>
+          <w:szCs w:val="28"/>
+          <w:lang w:val="en-US"/>
+        </w:rPr>
+        <w:t xml:space="preserve"> = (</w:t>
+      </w:r>
+      <w:proofErr w:type="spellStart"/>
+      <w:r>
+        <w:rPr>
+          <w:rFonts w:ascii="Calibri" w:eastAsia="Calibri" w:hAnsi="Calibri" w:cs="Calibri"/>
+          <w:sz w:val="28"/>
+          <w:szCs w:val="28"/>
+          <w:lang w:val="en-US"/>
+        </w:rPr>
+        <w:t>Ik</w:t>
+      </w:r>
+      <w:proofErr w:type="spellEnd"/>
+      <w:r>
+        <w:rPr>
+          <w:rFonts w:ascii="Calibri" w:eastAsia="Calibri" w:hAnsi="Calibri" w:cs="Calibri"/>
+          <w:sz w:val="28"/>
+          <w:szCs w:val="28"/>
+          <w:lang w:val="en-US"/>
+        </w:rPr>
+        <w:t xml:space="preserve"> / Bf) = </w:t>
       </w:r>
       <w:r>
         <w:rPr>
@@ -1176,12 +1277,21 @@
           <w:lang w:val="en-US"/>
         </w:rPr>
       </w:pPr>
-      <w:r>
-        <w:rPr>
-          <w:sz w:val="28"/>
-          <w:szCs w:val="28"/>
-        </w:rPr>
-        <w:t xml:space="preserve">Ube = </w:t>
+      <w:proofErr w:type="spellStart"/>
+      <w:r>
+        <w:rPr>
+          <w:sz w:val="28"/>
+          <w:szCs w:val="28"/>
+        </w:rPr>
+        <w:t>Ube</w:t>
+      </w:r>
+      <w:proofErr w:type="spellEnd"/>
+      <w:r>
+        <w:rPr>
+          <w:sz w:val="28"/>
+          <w:szCs w:val="28"/>
+        </w:rPr>
+        <w:t xml:space="preserve"> = </w:t>
       </w:r>
       <w:r>
         <w:rPr>
@@ -1315,7 +1425,43 @@
           <w:szCs w:val="28"/>
           <w:lang w:val="en-US"/>
         </w:rPr>
-        <w:t xml:space="preserve">Rb = (Ek – Ube) / Ib </w:t>
+        <w:t>Rb = (</w:t>
+      </w:r>
+      <w:proofErr w:type="spellStart"/>
+      <w:r>
+        <w:rPr>
+          <w:sz w:val="28"/>
+          <w:szCs w:val="28"/>
+          <w:lang w:val="en-US"/>
+        </w:rPr>
+        <w:t>Ek</w:t>
+      </w:r>
+      <w:proofErr w:type="spellEnd"/>
+      <w:r>
+        <w:rPr>
+          <w:sz w:val="28"/>
+          <w:szCs w:val="28"/>
+          <w:lang w:val="en-US"/>
+        </w:rPr>
+        <w:t xml:space="preserve"> – Ube) / </w:t>
+      </w:r>
+      <w:proofErr w:type="spellStart"/>
+      <w:r>
+        <w:rPr>
+          <w:sz w:val="28"/>
+          <w:szCs w:val="28"/>
+          <w:lang w:val="en-US"/>
+        </w:rPr>
+        <w:t>Ib</w:t>
+      </w:r>
+      <w:proofErr w:type="spellEnd"/>
+      <w:r>
+        <w:rPr>
+          <w:sz w:val="28"/>
+          <w:szCs w:val="28"/>
+          <w:lang w:val="en-US"/>
+        </w:rPr>
+        <w:t xml:space="preserve"> </w:t>
       </w:r>
     </w:p>
     <w:p>
@@ -1329,14 +1475,25 @@
           <w:lang w:val="en-US"/>
         </w:rPr>
       </w:pPr>
-      <w:r>
-        <w:rPr>
-          <w:rFonts w:ascii="Calibri" w:eastAsia="Calibri" w:hAnsi="Calibri" w:cs="Calibri"/>
-          <w:sz w:val="28"/>
-          <w:szCs w:val="28"/>
-          <w:lang w:val="en-US"/>
-        </w:rPr>
-        <w:t xml:space="preserve">Ib = </w:t>
+      <w:proofErr w:type="spellStart"/>
+      <w:r>
+        <w:rPr>
+          <w:rFonts w:ascii="Calibri" w:eastAsia="Calibri" w:hAnsi="Calibri" w:cs="Calibri"/>
+          <w:sz w:val="28"/>
+          <w:szCs w:val="28"/>
+          <w:lang w:val="en-US"/>
+        </w:rPr>
+        <w:t>Ib</w:t>
+      </w:r>
+      <w:proofErr w:type="spellEnd"/>
+      <w:r>
+        <w:rPr>
+          <w:rFonts w:ascii="Calibri" w:eastAsia="Calibri" w:hAnsi="Calibri" w:cs="Calibri"/>
+          <w:sz w:val="28"/>
+          <w:szCs w:val="28"/>
+          <w:lang w:val="en-US"/>
+        </w:rPr>
+        <w:t xml:space="preserve"> = </w:t>
       </w:r>
       <w:r>
         <w:rPr>
@@ -1522,15 +1679,37 @@
           <w:lang w:val="en-US"/>
         </w:rPr>
       </w:pPr>
-      <w:r>
-        <w:rPr>
-          <w:rFonts w:ascii="Calibri" w:eastAsia="Calibri" w:hAnsi="Calibri" w:cs="Calibri"/>
-          <w:sz w:val="28"/>
-          <w:szCs w:val="28"/>
-          <w:lang w:val="en-US"/>
-        </w:rPr>
-        <w:t>Параметры к схеме</w:t>
-      </w:r>
+      <w:proofErr w:type="spellStart"/>
+      <w:r>
+        <w:rPr>
+          <w:rFonts w:ascii="Calibri" w:eastAsia="Calibri" w:hAnsi="Calibri" w:cs="Calibri"/>
+          <w:sz w:val="28"/>
+          <w:szCs w:val="28"/>
+          <w:lang w:val="en-US"/>
+        </w:rPr>
+        <w:t>Параметры</w:t>
+      </w:r>
+      <w:proofErr w:type="spellEnd"/>
+      <w:r>
+        <w:rPr>
+          <w:rFonts w:ascii="Calibri" w:eastAsia="Calibri" w:hAnsi="Calibri" w:cs="Calibri"/>
+          <w:sz w:val="28"/>
+          <w:szCs w:val="28"/>
+          <w:lang w:val="en-US"/>
+        </w:rPr>
+        <w:t xml:space="preserve"> к </w:t>
+      </w:r>
+      <w:proofErr w:type="spellStart"/>
+      <w:r>
+        <w:rPr>
+          <w:rFonts w:ascii="Calibri" w:eastAsia="Calibri" w:hAnsi="Calibri" w:cs="Calibri"/>
+          <w:sz w:val="28"/>
+          <w:szCs w:val="28"/>
+          <w:lang w:val="en-US"/>
+        </w:rPr>
+        <w:t>схеме</w:t>
+      </w:r>
+      <w:proofErr w:type="spellEnd"/>
     </w:p>
     <w:p>
       <w:pPr>
@@ -1778,7 +1957,45 @@
           <w:szCs w:val="28"/>
           <w:lang w:val="en-US"/>
         </w:rPr>
-        <w:t>Rb/R1=(Ek-Ube)/Ube=(10-1)/1=</w:t>
+        <w:t>Rb/R1=(</w:t>
+      </w:r>
+      <w:proofErr w:type="spellStart"/>
+      <w:r>
+        <w:rPr>
+          <w:rFonts w:eastAsia="Calibri" w:cs="Calibri"/>
+          <w:sz w:val="28"/>
+          <w:szCs w:val="28"/>
+          <w:lang w:val="en-US"/>
+        </w:rPr>
+        <w:t>Ek</w:t>
+      </w:r>
+      <w:proofErr w:type="spellEnd"/>
+      <w:r>
+        <w:rPr>
+          <w:rFonts w:eastAsia="Calibri" w:cs="Calibri"/>
+          <w:sz w:val="28"/>
+          <w:szCs w:val="28"/>
+          <w:lang w:val="en-US"/>
+        </w:rPr>
+        <w:t>-Ube)/Ube=(10-</w:t>
+      </w:r>
+      <w:r>
+        <w:rPr>
+          <w:rFonts w:eastAsia="Calibri" w:cs="Calibri"/>
+          <w:sz w:val="28"/>
+          <w:szCs w:val="28"/>
+          <w:lang w:val="en-US"/>
+        </w:rPr>
+        <w:t>0.9</w:t>
+      </w:r>
+      <w:r>
+        <w:rPr>
+          <w:rFonts w:eastAsia="Calibri" w:cs="Calibri"/>
+          <w:sz w:val="28"/>
+          <w:szCs w:val="28"/>
+          <w:lang w:val="en-US"/>
+        </w:rPr>
+        <w:t>)/1=</w:t>
       </w:r>
       <w:r>
         <w:rPr>
@@ -2211,6 +2428,7 @@
       <w:r>
         <w:rPr>
           <w:rFonts w:eastAsia="Calibri" w:cs="Calibri"/>
+          <w:noProof/>
           <w:sz w:val="28"/>
           <w:szCs w:val="28"/>
         </w:rPr>
@@ -2264,6 +2482,7 @@
       <w:r>
         <w:rPr>
           <w:rFonts w:eastAsia="Calibri" w:cs="Calibri"/>
+          <w:noProof/>
           <w:sz w:val="28"/>
           <w:szCs w:val="28"/>
         </w:rPr>
@@ -2323,7 +2542,6 @@
         <w:rPr>
           <w:sz w:val="23"/>
           <w:szCs w:val="23"/>
-          <w:lang w:val="en-US"/>
         </w:rPr>
         <w:t>5.735</w:t>
       </w:r>
@@ -2338,7 +2556,6 @@
         <w:rPr>
           <w:sz w:val="23"/>
           <w:szCs w:val="23"/>
-          <w:lang w:val="en-US"/>
         </w:rPr>
         <w:t>3.794</w:t>
       </w:r>
@@ -2438,6 +2655,7 @@
       <w:r>
         <w:rPr>
           <w:rFonts w:eastAsia="Calibri" w:cs="Calibri"/>
+          <w:noProof/>
           <w:sz w:val="28"/>
           <w:szCs w:val="28"/>
         </w:rPr>
@@ -2491,6 +2709,7 @@
       <w:r>
         <w:rPr>
           <w:rFonts w:eastAsia="Calibri" w:cs="Calibri"/>
+          <w:noProof/>
           <w:sz w:val="28"/>
           <w:szCs w:val="28"/>
         </w:rPr>
@@ -2641,6 +2860,7 @@
       <w:r>
         <w:rPr>
           <w:rFonts w:eastAsia="Calibri" w:cs="Calibri"/>
+          <w:noProof/>
           <w:sz w:val="28"/>
           <w:szCs w:val="28"/>
         </w:rPr>
@@ -2744,6 +2964,7 @@
       <w:r>
         <w:rPr>
           <w:rFonts w:eastAsia="Calibri" w:cs="Calibri"/>
+          <w:noProof/>
           <w:sz w:val="28"/>
           <w:szCs w:val="28"/>
         </w:rPr>
@@ -2815,8 +3036,18 @@
           <w:sz w:val="28"/>
           <w:szCs w:val="28"/>
         </w:rPr>
-        <w:t>чем выше температура, тем больше ток при том же напряжении. Поскольку свойства pn</w:t>
-      </w:r>
+        <w:t xml:space="preserve">чем выше температура, тем больше ток при том же напряжении. Поскольку свойства </w:t>
+      </w:r>
+      <w:proofErr w:type="spellStart"/>
+      <w:r>
+        <w:rPr>
+          <w:rFonts w:eastAsia="Calibri" w:cs="Calibri"/>
+          <w:sz w:val="28"/>
+          <w:szCs w:val="28"/>
+        </w:rPr>
+        <w:t>pn</w:t>
+      </w:r>
+      <w:proofErr w:type="spellEnd"/>
       <w:r>
         <w:rPr>
           <w:rFonts w:eastAsia="Calibri" w:cs="Calibri"/>
@@ -2881,6 +3112,7 @@
       <w:r>
         <w:rPr>
           <w:rFonts w:eastAsia="Calibri" w:cs="Calibri"/>
+          <w:noProof/>
           <w:sz w:val="28"/>
           <w:szCs w:val="28"/>
         </w:rPr>
@@ -2933,6 +3165,7 @@
       <w:r>
         <w:rPr>
           <w:rFonts w:eastAsia="Calibri" w:cs="Calibri"/>
+          <w:noProof/>
           <w:sz w:val="28"/>
           <w:szCs w:val="28"/>
         </w:rPr>
@@ -2985,6 +3218,7 @@
       <w:r>
         <w:rPr>
           <w:rFonts w:eastAsia="Calibri" w:cs="Calibri"/>
+          <w:noProof/>
           <w:sz w:val="28"/>
           <w:szCs w:val="28"/>
         </w:rPr>

</xml_diff>